<commit_message>
added "deep sleep" to documentation
</commit_message>
<xml_diff>
--- a/Documentation/Dokumentation_Arduino_RoomControlling.docx
+++ b/Documentation/Dokumentation_Arduino_RoomControlling.docx
@@ -86,7 +86,7 @@
             </w:rPr>
             <w:fldChar w:fldCharType="separate"/>
           </w:r>
-          <w:hyperlink w:anchor="_Toc1929035" w:history="1">
+          <w:hyperlink w:anchor="_Toc2435785" w:history="1">
             <w:r>
               <w:rPr>
                 <w:rStyle w:val="Hyperlink"/>
@@ -113,7 +113,7 @@
                 <w:noProof/>
                 <w:webHidden/>
               </w:rPr>
-              <w:instrText xml:space="preserve"> PAGEREF _Toc1929035 \h </w:instrText>
+              <w:instrText xml:space="preserve"> PAGEREF _Toc2435785 \h </w:instrText>
             </w:r>
             <w:r>
               <w:rPr>
@@ -157,7 +157,7 @@
               <w:lang w:eastAsia="de-CH"/>
             </w:rPr>
           </w:pPr>
-          <w:hyperlink w:anchor="_Toc1929036" w:history="1">
+          <w:hyperlink w:anchor="_Toc2435786" w:history="1">
             <w:r>
               <w:rPr>
                 <w:rStyle w:val="Hyperlink"/>
@@ -199,7 +199,7 @@
                 <w:noProof/>
                 <w:webHidden/>
               </w:rPr>
-              <w:instrText xml:space="preserve"> PAGEREF _Toc1929036 \h </w:instrText>
+              <w:instrText xml:space="preserve"> PAGEREF _Toc2435786 \h </w:instrText>
             </w:r>
             <w:r>
               <w:rPr>
@@ -243,7 +243,7 @@
               <w:lang w:eastAsia="de-CH"/>
             </w:rPr>
           </w:pPr>
-          <w:hyperlink w:anchor="_Toc1929037" w:history="1">
+          <w:hyperlink w:anchor="_Toc2435787" w:history="1">
             <w:r>
               <w:rPr>
                 <w:rStyle w:val="Hyperlink"/>
@@ -285,7 +285,7 @@
                 <w:noProof/>
                 <w:webHidden/>
               </w:rPr>
-              <w:instrText xml:space="preserve"> PAGEREF _Toc1929037 \h </w:instrText>
+              <w:instrText xml:space="preserve"> PAGEREF _Toc2435787 \h </w:instrText>
             </w:r>
             <w:r>
               <w:rPr>
@@ -328,7 +328,7 @@
               <w:lang w:eastAsia="de-CH"/>
             </w:rPr>
           </w:pPr>
-          <w:hyperlink w:anchor="_Toc1929038" w:history="1">
+          <w:hyperlink w:anchor="_Toc2435788" w:history="1">
             <w:r>
               <w:rPr>
                 <w:rStyle w:val="Hyperlink"/>
@@ -355,7 +355,7 @@
                 <w:noProof/>
                 <w:webHidden/>
               </w:rPr>
-              <w:instrText xml:space="preserve"> PAGEREF _Toc1929038 \h </w:instrText>
+              <w:instrText xml:space="preserve"> PAGEREF _Toc2435788 \h </w:instrText>
             </w:r>
             <w:r>
               <w:rPr>
@@ -398,7 +398,7 @@
               <w:lang w:eastAsia="de-CH"/>
             </w:rPr>
           </w:pPr>
-          <w:hyperlink w:anchor="_Toc1929039" w:history="1">
+          <w:hyperlink w:anchor="_Toc2435789" w:history="1">
             <w:r>
               <w:rPr>
                 <w:rStyle w:val="Hyperlink"/>
@@ -426,7 +426,7 @@
                 <w:noProof/>
                 <w:webHidden/>
               </w:rPr>
-              <w:instrText xml:space="preserve"> PAGEREF _Toc1929039 \h </w:instrText>
+              <w:instrText xml:space="preserve"> PAGEREF _Toc2435789 \h </w:instrText>
             </w:r>
             <w:r>
               <w:rPr>
@@ -469,7 +469,7 @@
               <w:lang w:eastAsia="de-CH"/>
             </w:rPr>
           </w:pPr>
-          <w:hyperlink w:anchor="_Toc1929040" w:history="1">
+          <w:hyperlink w:anchor="_Toc2435790" w:history="1">
             <w:r>
               <w:rPr>
                 <w:rStyle w:val="Hyperlink"/>
@@ -497,7 +497,7 @@
                 <w:noProof/>
                 <w:webHidden/>
               </w:rPr>
-              <w:instrText xml:space="preserve"> PAGEREF _Toc1929040 \h </w:instrText>
+              <w:instrText xml:space="preserve"> PAGEREF _Toc2435790 \h </w:instrText>
             </w:r>
             <w:r>
               <w:rPr>
@@ -540,7 +540,7 @@
               <w:lang w:eastAsia="de-CH"/>
             </w:rPr>
           </w:pPr>
-          <w:hyperlink w:anchor="_Toc1929041" w:history="1">
+          <w:hyperlink w:anchor="_Toc2435791" w:history="1">
             <w:r>
               <w:rPr>
                 <w:rStyle w:val="Hyperlink"/>
@@ -567,7 +567,7 @@
                 <w:noProof/>
                 <w:webHidden/>
               </w:rPr>
-              <w:instrText xml:space="preserve"> PAGEREF _Toc1929041 \h </w:instrText>
+              <w:instrText xml:space="preserve"> PAGEREF _Toc2435791 \h </w:instrText>
             </w:r>
             <w:r>
               <w:rPr>
@@ -610,7 +610,7 @@
               <w:lang w:eastAsia="de-CH"/>
             </w:rPr>
           </w:pPr>
-          <w:hyperlink w:anchor="_Toc1929042" w:history="1">
+          <w:hyperlink w:anchor="_Toc2435792" w:history="1">
             <w:r>
               <w:rPr>
                 <w:rStyle w:val="Hyperlink"/>
@@ -637,7 +637,7 @@
                 <w:noProof/>
                 <w:webHidden/>
               </w:rPr>
-              <w:instrText xml:space="preserve"> PAGEREF _Toc1929042 \h </w:instrText>
+              <w:instrText xml:space="preserve"> PAGEREF _Toc2435792 \h </w:instrText>
             </w:r>
             <w:r>
               <w:rPr>
@@ -680,7 +680,7 @@
               <w:lang w:eastAsia="de-CH"/>
             </w:rPr>
           </w:pPr>
-          <w:hyperlink w:anchor="_Toc1929043" w:history="1">
+          <w:hyperlink w:anchor="_Toc2435793" w:history="1">
             <w:r>
               <w:rPr>
                 <w:rStyle w:val="Hyperlink"/>
@@ -707,7 +707,7 @@
                 <w:noProof/>
                 <w:webHidden/>
               </w:rPr>
-              <w:instrText xml:space="preserve"> PAGEREF _Toc1929043 \h </w:instrText>
+              <w:instrText xml:space="preserve"> PAGEREF _Toc2435793 \h </w:instrText>
             </w:r>
             <w:r>
               <w:rPr>
@@ -750,7 +750,7 @@
               <w:lang w:eastAsia="de-CH"/>
             </w:rPr>
           </w:pPr>
-          <w:hyperlink w:anchor="_Toc1929044" w:history="1">
+          <w:hyperlink w:anchor="_Toc2435794" w:history="1">
             <w:r>
               <w:rPr>
                 <w:rStyle w:val="Hyperlink"/>
@@ -777,7 +777,7 @@
                 <w:noProof/>
                 <w:webHidden/>
               </w:rPr>
-              <w:instrText xml:space="preserve"> PAGEREF _Toc1929044 \h </w:instrText>
+              <w:instrText xml:space="preserve"> PAGEREF _Toc2435794 \h </w:instrText>
             </w:r>
             <w:r>
               <w:rPr>
@@ -820,7 +820,7 @@
               <w:lang w:eastAsia="de-CH"/>
             </w:rPr>
           </w:pPr>
-          <w:hyperlink w:anchor="_Toc1929045" w:history="1">
+          <w:hyperlink w:anchor="_Toc2435795" w:history="1">
             <w:r>
               <w:rPr>
                 <w:rStyle w:val="Hyperlink"/>
@@ -847,7 +847,7 @@
                 <w:noProof/>
                 <w:webHidden/>
               </w:rPr>
-              <w:instrText xml:space="preserve"> PAGEREF _Toc1929045 \h </w:instrText>
+              <w:instrText xml:space="preserve"> PAGEREF _Toc2435795 \h </w:instrText>
             </w:r>
             <w:r>
               <w:rPr>
@@ -890,7 +890,7 @@
               <w:lang w:eastAsia="de-CH"/>
             </w:rPr>
           </w:pPr>
-          <w:hyperlink w:anchor="_Toc1929046" w:history="1">
+          <w:hyperlink w:anchor="_Toc2435796" w:history="1">
             <w:r>
               <w:rPr>
                 <w:rStyle w:val="Hyperlink"/>
@@ -917,7 +917,7 @@
                 <w:noProof/>
                 <w:webHidden/>
               </w:rPr>
-              <w:instrText xml:space="preserve"> PAGEREF _Toc1929046 \h </w:instrText>
+              <w:instrText xml:space="preserve"> PAGEREF _Toc2435796 \h </w:instrText>
             </w:r>
             <w:r>
               <w:rPr>
@@ -960,7 +960,7 @@
               <w:lang w:eastAsia="de-CH"/>
             </w:rPr>
           </w:pPr>
-          <w:hyperlink w:anchor="_Toc1929047" w:history="1">
+          <w:hyperlink w:anchor="_Toc2435797" w:history="1">
             <w:r>
               <w:rPr>
                 <w:rStyle w:val="Hyperlink"/>
@@ -987,7 +987,7 @@
                 <w:noProof/>
                 <w:webHidden/>
               </w:rPr>
-              <w:instrText xml:space="preserve"> PAGEREF _Toc1929047 \h </w:instrText>
+              <w:instrText xml:space="preserve"> PAGEREF _Toc2435797 \h </w:instrText>
             </w:r>
             <w:r>
               <w:rPr>
@@ -1030,7 +1030,7 @@
               <w:lang w:eastAsia="de-CH"/>
             </w:rPr>
           </w:pPr>
-          <w:hyperlink w:anchor="_Toc1929048" w:history="1">
+          <w:hyperlink w:anchor="_Toc2435798" w:history="1">
             <w:r>
               <w:rPr>
                 <w:rStyle w:val="Hyperlink"/>
@@ -1057,7 +1057,7 @@
                 <w:noProof/>
                 <w:webHidden/>
               </w:rPr>
-              <w:instrText xml:space="preserve"> PAGEREF _Toc1929048 \h </w:instrText>
+              <w:instrText xml:space="preserve"> PAGEREF _Toc2435798 \h </w:instrText>
             </w:r>
             <w:r>
               <w:rPr>
@@ -1100,7 +1100,7 @@
               <w:lang w:eastAsia="de-CH"/>
             </w:rPr>
           </w:pPr>
-          <w:hyperlink w:anchor="_Toc1929049" w:history="1">
+          <w:hyperlink w:anchor="_Toc2435799" w:history="1">
             <w:r>
               <w:rPr>
                 <w:rStyle w:val="Hyperlink"/>
@@ -1127,7 +1127,7 @@
                 <w:noProof/>
                 <w:webHidden/>
               </w:rPr>
-              <w:instrText xml:space="preserve"> PAGEREF _Toc1929049 \h </w:instrText>
+              <w:instrText xml:space="preserve"> PAGEREF _Toc2435799 \h </w:instrText>
             </w:r>
             <w:r>
               <w:rPr>
@@ -1170,7 +1170,7 @@
               <w:lang w:eastAsia="de-CH"/>
             </w:rPr>
           </w:pPr>
-          <w:hyperlink w:anchor="_Toc1929050" w:history="1">
+          <w:hyperlink w:anchor="_Toc2435800" w:history="1">
             <w:r>
               <w:rPr>
                 <w:rStyle w:val="Hyperlink"/>
@@ -1197,7 +1197,7 @@
                 <w:noProof/>
                 <w:webHidden/>
               </w:rPr>
-              <w:instrText xml:space="preserve"> PAGEREF _Toc1929050 \h </w:instrText>
+              <w:instrText xml:space="preserve"> PAGEREF _Toc2435800 \h </w:instrText>
             </w:r>
             <w:r>
               <w:rPr>
@@ -1240,7 +1240,7 @@
               <w:lang w:eastAsia="de-CH"/>
             </w:rPr>
           </w:pPr>
-          <w:hyperlink w:anchor="_Toc1929051" w:history="1">
+          <w:hyperlink w:anchor="_Toc2435801" w:history="1">
             <w:r>
               <w:rPr>
                 <w:rStyle w:val="Hyperlink"/>
@@ -1267,7 +1267,7 @@
                 <w:noProof/>
                 <w:webHidden/>
               </w:rPr>
-              <w:instrText xml:space="preserve"> PAGEREF _Toc1929051 \h </w:instrText>
+              <w:instrText xml:space="preserve"> PAGEREF _Toc2435801 \h </w:instrText>
             </w:r>
             <w:r>
               <w:rPr>
@@ -1310,13 +1310,13 @@
               <w:lang w:eastAsia="de-CH"/>
             </w:rPr>
           </w:pPr>
-          <w:hyperlink w:anchor="_Toc1929052" w:history="1">
+          <w:hyperlink w:anchor="_Toc2435802" w:history="1">
             <w:r>
               <w:rPr>
                 <w:rStyle w:val="Hyperlink"/>
                 <w:noProof/>
               </w:rPr>
-              <w:t>4.1 Entwicklungsugebung</w:t>
+              <w:t>4.1 Entwicklungsumgebung</w:t>
             </w:r>
             <w:r>
               <w:rPr>
@@ -1337,7 +1337,7 @@
                 <w:noProof/>
                 <w:webHidden/>
               </w:rPr>
-              <w:instrText xml:space="preserve"> PAGEREF _Toc1929052 \h </w:instrText>
+              <w:instrText xml:space="preserve"> PAGEREF _Toc2435802 \h </w:instrText>
             </w:r>
             <w:r>
               <w:rPr>
@@ -1380,7 +1380,7 @@
               <w:lang w:eastAsia="de-CH"/>
             </w:rPr>
           </w:pPr>
-          <w:hyperlink w:anchor="_Toc1929053" w:history="1">
+          <w:hyperlink w:anchor="_Toc2435803" w:history="1">
             <w:r>
               <w:rPr>
                 <w:rStyle w:val="Hyperlink"/>
@@ -1407,7 +1407,7 @@
                 <w:noProof/>
                 <w:webHidden/>
               </w:rPr>
-              <w:instrText xml:space="preserve"> PAGEREF _Toc1929053 \h </w:instrText>
+              <w:instrText xml:space="preserve"> PAGEREF _Toc2435803 \h </w:instrText>
             </w:r>
             <w:r>
               <w:rPr>
@@ -1450,7 +1450,7 @@
               <w:lang w:eastAsia="de-CH"/>
             </w:rPr>
           </w:pPr>
-          <w:hyperlink w:anchor="_Toc1929054" w:history="1">
+          <w:hyperlink w:anchor="_Toc2435804" w:history="1">
             <w:r>
               <w:rPr>
                 <w:rStyle w:val="Hyperlink"/>
@@ -1477,7 +1477,7 @@
                 <w:noProof/>
                 <w:webHidden/>
               </w:rPr>
-              <w:instrText xml:space="preserve"> PAGEREF _Toc1929054 \h </w:instrText>
+              <w:instrText xml:space="preserve"> PAGEREF _Toc2435804 \h </w:instrText>
             </w:r>
             <w:r>
               <w:rPr>
@@ -1520,7 +1520,7 @@
               <w:lang w:eastAsia="de-CH"/>
             </w:rPr>
           </w:pPr>
-          <w:hyperlink w:anchor="_Toc1929055" w:history="1">
+          <w:hyperlink w:anchor="_Toc2435805" w:history="1">
             <w:r>
               <w:rPr>
                 <w:rStyle w:val="Hyperlink"/>
@@ -1547,7 +1547,7 @@
                 <w:noProof/>
                 <w:webHidden/>
               </w:rPr>
-              <w:instrText xml:space="preserve"> PAGEREF _Toc1929055 \h </w:instrText>
+              <w:instrText xml:space="preserve"> PAGEREF _Toc2435805 \h </w:instrText>
             </w:r>
             <w:r>
               <w:rPr>
@@ -1590,7 +1590,7 @@
               <w:lang w:eastAsia="de-CH"/>
             </w:rPr>
           </w:pPr>
-          <w:hyperlink w:anchor="_Toc1929056" w:history="1">
+          <w:hyperlink w:anchor="_Toc2435806" w:history="1">
             <w:r>
               <w:rPr>
                 <w:rStyle w:val="Hyperlink"/>
@@ -1617,7 +1617,7 @@
                 <w:noProof/>
                 <w:webHidden/>
               </w:rPr>
-              <w:instrText xml:space="preserve"> PAGEREF _Toc1929056 \h </w:instrText>
+              <w:instrText xml:space="preserve"> PAGEREF _Toc2435806 \h </w:instrText>
             </w:r>
             <w:r>
               <w:rPr>
@@ -1660,7 +1660,7 @@
               <w:lang w:eastAsia="de-CH"/>
             </w:rPr>
           </w:pPr>
-          <w:hyperlink w:anchor="_Toc1929057" w:history="1">
+          <w:hyperlink w:anchor="_Toc2435807" w:history="1">
             <w:r>
               <w:rPr>
                 <w:rStyle w:val="Hyperlink"/>
@@ -1687,7 +1687,7 @@
                 <w:noProof/>
                 <w:webHidden/>
               </w:rPr>
-              <w:instrText xml:space="preserve"> PAGEREF _Toc1929057 \h </w:instrText>
+              <w:instrText xml:space="preserve"> PAGEREF _Toc2435807 \h </w:instrText>
             </w:r>
             <w:r>
               <w:rPr>
@@ -1730,7 +1730,7 @@
               <w:lang w:eastAsia="de-CH"/>
             </w:rPr>
           </w:pPr>
-          <w:hyperlink w:anchor="_Toc1929058" w:history="1">
+          <w:hyperlink w:anchor="_Toc2435808" w:history="1">
             <w:r>
               <w:rPr>
                 <w:rStyle w:val="Hyperlink"/>
@@ -1757,7 +1757,7 @@
                 <w:noProof/>
                 <w:webHidden/>
               </w:rPr>
-              <w:instrText xml:space="preserve"> PAGEREF _Toc1929058 \h </w:instrText>
+              <w:instrText xml:space="preserve"> PAGEREF _Toc2435808 \h </w:instrText>
             </w:r>
             <w:r>
               <w:rPr>
@@ -1800,7 +1800,7 @@
               <w:lang w:eastAsia="de-CH"/>
             </w:rPr>
           </w:pPr>
-          <w:hyperlink w:anchor="_Toc1929059" w:history="1">
+          <w:hyperlink w:anchor="_Toc2435809" w:history="1">
             <w:r>
               <w:rPr>
                 <w:rStyle w:val="Hyperlink"/>
@@ -1827,7 +1827,7 @@
                 <w:noProof/>
                 <w:webHidden/>
               </w:rPr>
-              <w:instrText xml:space="preserve"> PAGEREF _Toc1929059 \h </w:instrText>
+              <w:instrText xml:space="preserve"> PAGEREF _Toc2435809 \h </w:instrText>
             </w:r>
             <w:r>
               <w:rPr>
@@ -1870,7 +1870,7 @@
               <w:lang w:eastAsia="de-CH"/>
             </w:rPr>
           </w:pPr>
-          <w:hyperlink w:anchor="_Toc1929060" w:history="1">
+          <w:hyperlink w:anchor="_Toc2435810" w:history="1">
             <w:r>
               <w:rPr>
                 <w:rStyle w:val="Hyperlink"/>
@@ -1897,7 +1897,7 @@
                 <w:noProof/>
                 <w:webHidden/>
               </w:rPr>
-              <w:instrText xml:space="preserve"> PAGEREF _Toc1929060 \h </w:instrText>
+              <w:instrText xml:space="preserve"> PAGEREF _Toc2435810 \h </w:instrText>
             </w:r>
             <w:r>
               <w:rPr>
@@ -1940,7 +1940,7 @@
               <w:lang w:eastAsia="de-CH"/>
             </w:rPr>
           </w:pPr>
-          <w:hyperlink w:anchor="_Toc1929061" w:history="1">
+          <w:hyperlink w:anchor="_Toc2435811" w:history="1">
             <w:r>
               <w:rPr>
                 <w:rStyle w:val="Hyperlink"/>
@@ -1967,7 +1967,7 @@
                 <w:noProof/>
                 <w:webHidden/>
               </w:rPr>
-              <w:instrText xml:space="preserve"> PAGEREF _Toc1929061 \h </w:instrText>
+              <w:instrText xml:space="preserve"> PAGEREF _Toc2435811 \h </w:instrText>
             </w:r>
             <w:r>
               <w:rPr>
@@ -2010,13 +2010,13 @@
               <w:lang w:eastAsia="de-CH"/>
             </w:rPr>
           </w:pPr>
-          <w:hyperlink w:anchor="_Toc1929062" w:history="1">
+          <w:hyperlink w:anchor="_Toc2435812" w:history="1">
             <w:r>
               <w:rPr>
                 <w:rStyle w:val="Hyperlink"/>
                 <w:noProof/>
               </w:rPr>
-              <w:t>5.3.2  Anbieter</w:t>
+              <w:t>5.3.2 Anbieter</w:t>
             </w:r>
             <w:r>
               <w:rPr>
@@ -2037,7 +2037,7 @@
                 <w:noProof/>
                 <w:webHidden/>
               </w:rPr>
-              <w:instrText xml:space="preserve"> PAGEREF _Toc1929062 \h </w:instrText>
+              <w:instrText xml:space="preserve"> PAGEREF _Toc2435812 \h </w:instrText>
             </w:r>
             <w:r>
               <w:rPr>
@@ -2080,7 +2080,7 @@
               <w:lang w:eastAsia="de-CH"/>
             </w:rPr>
           </w:pPr>
-          <w:hyperlink w:anchor="_Toc1929063" w:history="1">
+          <w:hyperlink w:anchor="_Toc2435813" w:history="1">
             <w:r>
               <w:rPr>
                 <w:rStyle w:val="Hyperlink"/>
@@ -2107,7 +2107,7 @@
                 <w:noProof/>
                 <w:webHidden/>
               </w:rPr>
-              <w:instrText xml:space="preserve"> PAGEREF _Toc1929063 \h </w:instrText>
+              <w:instrText xml:space="preserve"> PAGEREF _Toc2435813 \h </w:instrText>
             </w:r>
             <w:r>
               <w:rPr>
@@ -2150,7 +2150,7 @@
               <w:lang w:eastAsia="de-CH"/>
             </w:rPr>
           </w:pPr>
-          <w:hyperlink w:anchor="_Toc1929064" w:history="1">
+          <w:hyperlink w:anchor="_Toc2435814" w:history="1">
             <w:r>
               <w:rPr>
                 <w:rStyle w:val="Hyperlink"/>
@@ -2177,7 +2177,7 @@
                 <w:noProof/>
                 <w:webHidden/>
               </w:rPr>
-              <w:instrText xml:space="preserve"> PAGEREF _Toc1929064 \h </w:instrText>
+              <w:instrText xml:space="preserve"> PAGEREF _Toc2435814 \h </w:instrText>
             </w:r>
             <w:r>
               <w:rPr>
@@ -2220,13 +2220,13 @@
               <w:lang w:eastAsia="de-CH"/>
             </w:rPr>
           </w:pPr>
-          <w:hyperlink w:anchor="_Toc1929065" w:history="1">
+          <w:hyperlink w:anchor="_Toc2435815" w:history="1">
             <w:r>
               <w:rPr>
                 <w:rStyle w:val="Hyperlink"/>
                 <w:noProof/>
               </w:rPr>
-              <w:t>6.1 Struktogramm</w:t>
+              <w:t>6.1 Funktionen</w:t>
             </w:r>
             <w:r>
               <w:rPr>
@@ -2247,7 +2247,7 @@
                 <w:noProof/>
                 <w:webHidden/>
               </w:rPr>
-              <w:instrText xml:space="preserve"> PAGEREF _Toc1929065 \h </w:instrText>
+              <w:instrText xml:space="preserve"> PAGEREF _Toc2435815 \h </w:instrText>
             </w:r>
             <w:r>
               <w:rPr>
@@ -2268,6 +2268,146 @@
                 <w:webHidden/>
               </w:rPr>
               <w:t>11</w:t>
+            </w:r>
+            <w:r>
+              <w:rPr>
+                <w:noProof/>
+                <w:webHidden/>
+              </w:rPr>
+              <w:fldChar w:fldCharType="end"/>
+            </w:r>
+          </w:hyperlink>
+        </w:p>
+        <w:p>
+          <w:pPr>
+            <w:pStyle w:val="Verzeichnis3"/>
+            <w:tabs>
+              <w:tab w:val="right" w:leader="dot" w:pos="9062"/>
+            </w:tabs>
+            <w:rPr>
+              <w:rFonts w:eastAsiaTheme="minorEastAsia"/>
+              <w:noProof/>
+              <w:lang w:eastAsia="de-CH"/>
+            </w:rPr>
+          </w:pPr>
+          <w:hyperlink w:anchor="_Toc2435816" w:history="1">
+            <w:r>
+              <w:rPr>
+                <w:rStyle w:val="Hyperlink"/>
+                <w:noProof/>
+              </w:rPr>
+              <w:t>6.1.1 void readData(void)</w:t>
+            </w:r>
+            <w:r>
+              <w:rPr>
+                <w:noProof/>
+                <w:webHidden/>
+              </w:rPr>
+              <w:tab/>
+            </w:r>
+            <w:r>
+              <w:rPr>
+                <w:noProof/>
+                <w:webHidden/>
+              </w:rPr>
+              <w:fldChar w:fldCharType="begin"/>
+            </w:r>
+            <w:r>
+              <w:rPr>
+                <w:noProof/>
+                <w:webHidden/>
+              </w:rPr>
+              <w:instrText xml:space="preserve"> PAGEREF _Toc2435816 \h </w:instrText>
+            </w:r>
+            <w:r>
+              <w:rPr>
+                <w:noProof/>
+                <w:webHidden/>
+              </w:rPr>
+            </w:r>
+            <w:r>
+              <w:rPr>
+                <w:noProof/>
+                <w:webHidden/>
+              </w:rPr>
+              <w:fldChar w:fldCharType="separate"/>
+            </w:r>
+            <w:r>
+              <w:rPr>
+                <w:noProof/>
+                <w:webHidden/>
+              </w:rPr>
+              <w:t>12</w:t>
+            </w:r>
+            <w:r>
+              <w:rPr>
+                <w:noProof/>
+                <w:webHidden/>
+              </w:rPr>
+              <w:fldChar w:fldCharType="end"/>
+            </w:r>
+          </w:hyperlink>
+        </w:p>
+        <w:p>
+          <w:pPr>
+            <w:pStyle w:val="Verzeichnis3"/>
+            <w:tabs>
+              <w:tab w:val="right" w:leader="dot" w:pos="9062"/>
+            </w:tabs>
+            <w:rPr>
+              <w:rFonts w:eastAsiaTheme="minorEastAsia"/>
+              <w:noProof/>
+              <w:lang w:eastAsia="de-CH"/>
+            </w:rPr>
+          </w:pPr>
+          <w:hyperlink w:anchor="_Toc2435817" w:history="1">
+            <w:r>
+              <w:rPr>
+                <w:rStyle w:val="Hyperlink"/>
+                <w:noProof/>
+              </w:rPr>
+              <w:t>6.1.2 writeDatabase</w:t>
+            </w:r>
+            <w:r>
+              <w:rPr>
+                <w:noProof/>
+                <w:webHidden/>
+              </w:rPr>
+              <w:tab/>
+            </w:r>
+            <w:r>
+              <w:rPr>
+                <w:noProof/>
+                <w:webHidden/>
+              </w:rPr>
+              <w:fldChar w:fldCharType="begin"/>
+            </w:r>
+            <w:r>
+              <w:rPr>
+                <w:noProof/>
+                <w:webHidden/>
+              </w:rPr>
+              <w:instrText xml:space="preserve"> PAGEREF _Toc2435817 \h </w:instrText>
+            </w:r>
+            <w:r>
+              <w:rPr>
+                <w:noProof/>
+                <w:webHidden/>
+              </w:rPr>
+            </w:r>
+            <w:r>
+              <w:rPr>
+                <w:noProof/>
+                <w:webHidden/>
+              </w:rPr>
+              <w:fldChar w:fldCharType="separate"/>
+            </w:r>
+            <w:r>
+              <w:rPr>
+                <w:noProof/>
+                <w:webHidden/>
+              </w:rPr>
+              <w:t>12</w:t>
             </w:r>
             <w:r>
               <w:rPr>
@@ -2290,13 +2430,13 @@
               <w:lang w:eastAsia="de-CH"/>
             </w:rPr>
           </w:pPr>
-          <w:hyperlink w:anchor="_Toc1929066" w:history="1">
+          <w:hyperlink w:anchor="_Toc2435818" w:history="1">
             <w:r>
               <w:rPr>
                 <w:rStyle w:val="Hyperlink"/>
                 <w:noProof/>
               </w:rPr>
-              <w:t>6.2 Funktionen</w:t>
+              <w:t>6.2 Stromverbrauch</w:t>
             </w:r>
             <w:r>
               <w:rPr>
@@ -2317,147 +2457,7 @@
                 <w:noProof/>
                 <w:webHidden/>
               </w:rPr>
-              <w:instrText xml:space="preserve"> PAGEREF _Toc1929066 \h </w:instrText>
-            </w:r>
-            <w:r>
-              <w:rPr>
-                <w:noProof/>
-                <w:webHidden/>
-              </w:rPr>
-            </w:r>
-            <w:r>
-              <w:rPr>
-                <w:noProof/>
-                <w:webHidden/>
-              </w:rPr>
-              <w:fldChar w:fldCharType="separate"/>
-            </w:r>
-            <w:r>
-              <w:rPr>
-                <w:noProof/>
-                <w:webHidden/>
-              </w:rPr>
-              <w:t>12</w:t>
-            </w:r>
-            <w:r>
-              <w:rPr>
-                <w:noProof/>
-                <w:webHidden/>
-              </w:rPr>
-              <w:fldChar w:fldCharType="end"/>
-            </w:r>
-          </w:hyperlink>
-        </w:p>
-        <w:p>
-          <w:pPr>
-            <w:pStyle w:val="Verzeichnis3"/>
-            <w:tabs>
-              <w:tab w:val="right" w:leader="dot" w:pos="9062"/>
-            </w:tabs>
-            <w:rPr>
-              <w:rFonts w:eastAsiaTheme="minorEastAsia"/>
-              <w:noProof/>
-              <w:lang w:eastAsia="de-CH"/>
-            </w:rPr>
-          </w:pPr>
-          <w:hyperlink w:anchor="_Toc1929067" w:history="1">
-            <w:r>
-              <w:rPr>
-                <w:rStyle w:val="Hyperlink"/>
-                <w:noProof/>
-              </w:rPr>
-              <w:t>6.2.1 void readData(void)</w:t>
-            </w:r>
-            <w:r>
-              <w:rPr>
-                <w:noProof/>
-                <w:webHidden/>
-              </w:rPr>
-              <w:tab/>
-            </w:r>
-            <w:r>
-              <w:rPr>
-                <w:noProof/>
-                <w:webHidden/>
-              </w:rPr>
-              <w:fldChar w:fldCharType="begin"/>
-            </w:r>
-            <w:r>
-              <w:rPr>
-                <w:noProof/>
-                <w:webHidden/>
-              </w:rPr>
-              <w:instrText xml:space="preserve"> PAGEREF _Toc1929067 \h </w:instrText>
-            </w:r>
-            <w:r>
-              <w:rPr>
-                <w:noProof/>
-                <w:webHidden/>
-              </w:rPr>
-            </w:r>
-            <w:r>
-              <w:rPr>
-                <w:noProof/>
-                <w:webHidden/>
-              </w:rPr>
-              <w:fldChar w:fldCharType="separate"/>
-            </w:r>
-            <w:r>
-              <w:rPr>
-                <w:noProof/>
-                <w:webHidden/>
-              </w:rPr>
-              <w:t>12</w:t>
-            </w:r>
-            <w:r>
-              <w:rPr>
-                <w:noProof/>
-                <w:webHidden/>
-              </w:rPr>
-              <w:fldChar w:fldCharType="end"/>
-            </w:r>
-          </w:hyperlink>
-        </w:p>
-        <w:p>
-          <w:pPr>
-            <w:pStyle w:val="Verzeichnis3"/>
-            <w:tabs>
-              <w:tab w:val="right" w:leader="dot" w:pos="9062"/>
-            </w:tabs>
-            <w:rPr>
-              <w:rFonts w:eastAsiaTheme="minorEastAsia"/>
-              <w:noProof/>
-              <w:lang w:eastAsia="de-CH"/>
-            </w:rPr>
-          </w:pPr>
-          <w:hyperlink w:anchor="_Toc1929068" w:history="1">
-            <w:r>
-              <w:rPr>
-                <w:rStyle w:val="Hyperlink"/>
-                <w:noProof/>
-              </w:rPr>
-              <w:t>6.2.2 writeDatabase</w:t>
-            </w:r>
-            <w:r>
-              <w:rPr>
-                <w:noProof/>
-                <w:webHidden/>
-              </w:rPr>
-              <w:tab/>
-            </w:r>
-            <w:r>
-              <w:rPr>
-                <w:noProof/>
-                <w:webHidden/>
-              </w:rPr>
-              <w:fldChar w:fldCharType="begin"/>
-            </w:r>
-            <w:r>
-              <w:rPr>
-                <w:noProof/>
-                <w:webHidden/>
-              </w:rPr>
-              <w:instrText xml:space="preserve"> PAGEREF _Toc1929068 \h </w:instrText>
+              <w:instrText xml:space="preserve"> PAGEREF _Toc2435818 \h </w:instrText>
             </w:r>
             <w:r>
               <w:rPr>
@@ -2517,7 +2517,7 @@
       <w:pPr>
         <w:pStyle w:val="berschrift1"/>
       </w:pPr>
-      <w:bookmarkStart w:id="0" w:name="_Toc1929035"/>
+      <w:bookmarkStart w:id="0" w:name="_Toc2435785"/>
       <w:r>
         <w:lastRenderedPageBreak/>
         <w:t>1.0 Auftrag</w:t>
@@ -2579,11 +2579,9 @@
       <w:r>
         <w:t xml:space="preserve">, habe ich mich entschieden ein </w:t>
       </w:r>
-      <w:proofErr w:type="gramStart"/>
-      <w:r>
-        <w:t>System aufzubauen</w:t>
-      </w:r>
-      <w:proofErr w:type="gramEnd"/>
+      <w:r>
+        <w:t>System aufzubauen,</w:t>
+      </w:r>
       <w:r>
         <w:t xml:space="preserve"> welches Die Temperatur und </w:t>
       </w:r>
@@ -2596,15 +2594,7 @@
     </w:p>
     <w:p>
       <w:r>
-        <w:t xml:space="preserve">Das System basiert auf einem </w:t>
-      </w:r>
-      <w:proofErr w:type="spellStart"/>
-      <w:r>
-        <w:t>NodeMCU</w:t>
-      </w:r>
-      <w:proofErr w:type="spellEnd"/>
-      <w:r>
-        <w:t xml:space="preserve">. Dieser liest ein HYT939 Feuchtesensor </w:t>
+        <w:t xml:space="preserve">Das System basiert auf einem NodeMCU. Dieser liest ein HYT939 Feuchtesensor </w:t>
       </w:r>
       <w:r>
         <w:t xml:space="preserve">alle 60 Sekunden </w:t>
@@ -2618,11 +2608,9 @@
       <w:r>
         <w:t xml:space="preserve"> läuft eine MySQL </w:t>
       </w:r>
-      <w:proofErr w:type="gramStart"/>
-      <w:r>
-        <w:t>Datenbank</w:t>
-      </w:r>
-      <w:proofErr w:type="gramEnd"/>
+      <w:r>
+        <w:t>Datenbank,</w:t>
+      </w:r>
       <w:r>
         <w:t xml:space="preserve"> auf der die Daten </w:t>
       </w:r>
@@ -2634,29 +2622,17 @@
       <w:r>
         <w:t xml:space="preserve">Damit der Benutzer jeder Zeit die Daten auslesen kann verwende ich </w:t>
       </w:r>
-      <w:proofErr w:type="spellStart"/>
-      <w:r>
-        <w:t>grafana</w:t>
-      </w:r>
-      <w:proofErr w:type="spellEnd"/>
-      <w:r>
-        <w:t xml:space="preserve">. Auf </w:t>
-      </w:r>
-      <w:proofErr w:type="spellStart"/>
-      <w:r>
-        <w:t>grafana</w:t>
-      </w:r>
-      <w:proofErr w:type="spellEnd"/>
-      <w:r>
-        <w:t xml:space="preserve"> kann man von überall </w:t>
-      </w:r>
-      <w:proofErr w:type="gramStart"/>
-      <w:r>
-        <w:t>aus zugreifen</w:t>
-      </w:r>
-      <w:proofErr w:type="gramEnd"/>
-      <w:r>
-        <w:t>.</w:t>
+      <w:r>
+        <w:t>G</w:t>
+      </w:r>
+      <w:r>
+        <w:t xml:space="preserve">rafana. Auf </w:t>
+      </w:r>
+      <w:r>
+        <w:t>Grafana</w:t>
+      </w:r>
+      <w:r>
+        <w:t xml:space="preserve"> kann man von überall zugreifen.</w:t>
       </w:r>
     </w:p>
     <w:p>
@@ -2673,7 +2649,7 @@
           <w:numId w:val="5"/>
         </w:numPr>
       </w:pPr>
-      <w:bookmarkStart w:id="1" w:name="_Toc1929036"/>
+      <w:bookmarkStart w:id="1" w:name="_Toc2435786"/>
       <w:r>
         <w:t>Projektdaten und Versionierung</w:t>
       </w:r>
@@ -2748,7 +2724,7 @@
       <w:r>
         <w:t xml:space="preserve"> </w:t>
       </w:r>
-      <w:bookmarkStart w:id="2" w:name="_Toc1929037"/>
+      <w:bookmarkStart w:id="2" w:name="_Toc2435787"/>
       <w:r>
         <w:t>Planung</w:t>
       </w:r>
@@ -2759,7 +2735,7 @@
         <w:pStyle w:val="berschrift2"/>
       </w:pPr>
       <w:bookmarkStart w:id="3" w:name="_Toc530555603"/>
-      <w:bookmarkStart w:id="4" w:name="_Toc1929038"/>
+      <w:bookmarkStart w:id="4" w:name="_Toc2435788"/>
       <w:r>
         <w:t>2.1</w:t>
       </w:r>
@@ -2779,7 +2755,7 @@
           <w:lang w:val="de-DE" w:eastAsia="de-DE"/>
         </w:rPr>
       </w:pPr>
-      <w:bookmarkStart w:id="5" w:name="_Toc1929039"/>
+      <w:bookmarkStart w:id="5" w:name="_Toc2435789"/>
       <w:r>
         <w:rPr>
           <w:lang w:val="de-DE" w:eastAsia="de-DE"/>
@@ -2810,21 +2786,7 @@
         <w:rPr>
           <w:color w:val="000000" w:themeColor="text1"/>
         </w:rPr>
-        <w:t xml:space="preserve">Temperatur- und </w:t>
-      </w:r>
-      <w:proofErr w:type="spellStart"/>
-      <w:r>
-        <w:rPr>
-          <w:color w:val="000000" w:themeColor="text1"/>
-        </w:rPr>
-        <w:t>Feuchtigkeits</w:t>
-      </w:r>
-      <w:proofErr w:type="spellEnd"/>
-      <w:r>
-        <w:rPr>
-          <w:color w:val="000000" w:themeColor="text1"/>
-        </w:rPr>
-        <w:t xml:space="preserve"> werten</w:t>
+        <w:t>Temperatur- und Feuchtigkeitswerten</w:t>
       </w:r>
       <w:r>
         <w:rPr>
@@ -2855,7 +2817,7 @@
           <w:lang w:val="de-DE" w:eastAsia="de-DE"/>
         </w:rPr>
       </w:pPr>
-      <w:bookmarkStart w:id="6" w:name="_Toc1929040"/>
+      <w:bookmarkStart w:id="6" w:name="_Toc2435790"/>
       <w:r>
         <w:rPr>
           <w:lang w:val="de-DE" w:eastAsia="de-DE"/>
@@ -3001,7 +2963,7 @@
         <w:pStyle w:val="berschrift2"/>
       </w:pPr>
       <w:bookmarkStart w:id="7" w:name="_Toc530555604"/>
-      <w:bookmarkStart w:id="8" w:name="_Toc1929041"/>
+      <w:bookmarkStart w:id="8" w:name="_Toc2435791"/>
       <w:r>
         <w:t xml:space="preserve">2.2 </w:t>
       </w:r>
@@ -3143,7 +3105,7 @@
       <w:pPr>
         <w:pStyle w:val="berschrift2"/>
       </w:pPr>
-      <w:bookmarkStart w:id="9" w:name="_Toc1929042"/>
+      <w:bookmarkStart w:id="9" w:name="_Toc2435792"/>
       <w:r>
         <w:t>2.3 Arbeitsplan</w:t>
       </w:r>
@@ -3932,7 +3894,7 @@
       <w:pPr>
         <w:pStyle w:val="berschrift2"/>
       </w:pPr>
-      <w:bookmarkStart w:id="10" w:name="_Toc1929043"/>
+      <w:bookmarkStart w:id="10" w:name="_Toc2435793"/>
       <w:r>
         <w:t>2.4 Verwendete Tools und Instrumente</w:t>
       </w:r>
@@ -4706,7 +4668,7 @@
       <w:pPr>
         <w:pStyle w:val="berschrift2"/>
       </w:pPr>
-      <w:bookmarkStart w:id="11" w:name="_Toc1929044"/>
+      <w:bookmarkStart w:id="11" w:name="_Toc2435794"/>
       <w:r>
         <w:t>2.5 Struktur</w:t>
       </w:r>
@@ -4720,7 +4682,7 @@
         <mc:AlternateContent>
           <mc:Choice Requires="wpg">
             <w:drawing>
-              <wp:anchor distT="0" distB="0" distL="114300" distR="114300" simplePos="0" relativeHeight="251659264" behindDoc="0" locked="0" layoutInCell="1" allowOverlap="1" wp14:anchorId="681827AA" wp14:editId="2EEBE5B2">
+              <wp:anchor distT="0" distB="0" distL="114300" distR="114300" simplePos="0" relativeHeight="251659264" behindDoc="0" locked="0" layoutInCell="1" allowOverlap="1" wp14:anchorId="681827AA" wp14:editId="5B6033BC">
                 <wp:simplePos x="0" y="0"/>
                 <wp:positionH relativeFrom="margin">
                   <wp:posOffset>-1508</wp:posOffset>
@@ -4779,13 +4741,8 @@
                               <w:pPr>
                                 <w:jc w:val="center"/>
                               </w:pPr>
-                              <w:proofErr w:type="spellStart"/>
                               <w:r>
-                                <w:t>NodeMCU</w:t>
-                              </w:r>
-                              <w:proofErr w:type="spellEnd"/>
-                              <w:r>
-                                <w:t xml:space="preserve"> + Sensor</w:t>
+                                <w:t>NodeMCU + Sensor</w:t>
                               </w:r>
                             </w:p>
                           </w:txbxContent>
@@ -5035,7 +4992,7 @@
           </mc:Choice>
           <mc:Fallback>
             <w:pict>
-              <v:group w14:anchorId="681827AA" id="Gruppieren 15" o:spid="_x0000_s1026" style="position:absolute;margin-left:-.1pt;margin-top:7.8pt;width:453.55pt;height:70.9pt;z-index:251659264;mso-position-horizontal-relative:margin;mso-width-relative:margin;mso-height-relative:margin" coordsize="47280,7156" o:gfxdata="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">
+              <v:group w14:anchorId="681827AA" id="Gruppieren 15" o:spid="_x0000_s1026" style="position:absolute;margin-left:-.1pt;margin-top:7.8pt;width:453.55pt;height:70.9pt;z-index:251659264;mso-position-horizontal-relative:margin;mso-width-relative:margin;mso-height-relative:margin" coordsize="47280,7156" o:gfxdata="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">
                 <v:rect id="Rechteck 7" o:spid="_x0000_s1027" style="position:absolute;top:1660;width:8464;height:4190;visibility:visible;mso-wrap-style:square;v-text-anchor:middle" o:gfxdata="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" fillcolor="#4472c4 [3204]" strokecolor="#1f3763 [1604]" strokeweight="1pt">
                   <v:textbox>
                     <w:txbxContent>
@@ -5043,13 +5000,8 @@
                         <w:pPr>
                           <w:jc w:val="center"/>
                         </w:pPr>
-                        <w:proofErr w:type="spellStart"/>
                         <w:r>
-                          <w:t>NodeMCU</w:t>
-                        </w:r>
-                        <w:proofErr w:type="spellEnd"/>
-                        <w:r>
-                          <w:t xml:space="preserve"> + Sensor</w:t>
+                          <w:t>NodeMCU + Sensor</w:t>
                         </w:r>
                       </w:p>
                     </w:txbxContent>
@@ -5328,7 +5280,7 @@
       <w:pPr>
         <w:pStyle w:val="berschrift1"/>
       </w:pPr>
-      <w:bookmarkStart w:id="12" w:name="_Toc1929045"/>
+      <w:bookmarkStart w:id="12" w:name="_Toc2435795"/>
       <w:r>
         <w:t xml:space="preserve">3.0 </w:t>
       </w:r>
@@ -5342,7 +5294,7 @@
       <w:pPr>
         <w:pStyle w:val="berschrift2"/>
       </w:pPr>
-      <w:bookmarkStart w:id="13" w:name="_Toc1929046"/>
+      <w:bookmarkStart w:id="13" w:name="_Toc2435796"/>
       <w:r>
         <w:t xml:space="preserve">3.1 </w:t>
       </w:r>
@@ -5354,13 +5306,8 @@
     <w:p/>
     <w:p>
       <w:r>
-        <w:t xml:space="preserve">Als Microcontroller verwende ich einen </w:t>
-      </w:r>
-      <w:proofErr w:type="spellStart"/>
-      <w:r>
-        <w:t>NodeMCU</w:t>
-      </w:r>
-      <w:proofErr w:type="spellEnd"/>
+        <w:t>Als Microcontroller verwende ich einen NodeMCU</w:t>
+      </w:r>
       <w:r>
         <w:t>. Dieser hat direkt ein WLAN Modul integriert</w:t>
       </w:r>
@@ -5453,7 +5400,7 @@
       <w:pPr>
         <w:pStyle w:val="berschrift3"/>
       </w:pPr>
-      <w:bookmarkStart w:id="14" w:name="_Toc1929047"/>
+      <w:bookmarkStart w:id="14" w:name="_Toc2435797"/>
       <w:r>
         <w:lastRenderedPageBreak/>
         <w:t xml:space="preserve">3.1.1 </w:t>
@@ -5525,7 +5472,7 @@
       <w:pPr>
         <w:pStyle w:val="berschrift2"/>
       </w:pPr>
-      <w:bookmarkStart w:id="15" w:name="_Toc1929048"/>
+      <w:bookmarkStart w:id="15" w:name="_Toc2435798"/>
       <w:r>
         <w:t xml:space="preserve">3.2 </w:t>
       </w:r>
@@ -5555,15 +5502,7 @@
         <w:t>Sensor</w:t>
       </w:r>
       <w:r>
-        <w:t xml:space="preserve"> mit dem </w:t>
-      </w:r>
-      <w:proofErr w:type="spellStart"/>
-      <w:r>
-        <w:t>NodeMCU</w:t>
-      </w:r>
-      <w:proofErr w:type="spellEnd"/>
-      <w:r>
-        <w:t xml:space="preserve"> verbinden. </w:t>
+        <w:t xml:space="preserve"> mit dem NodeMCU verbinden. </w:t>
       </w:r>
       <w:r>
         <w:t>Dadurch ist alles sauber miteinander verbunden. Zusätzlich habe ich alle Pins Mit einem Header Verbunden damit man es noch erweitern kann.</w:t>
@@ -5605,7 +5544,7 @@
       <w:pPr>
         <w:pStyle w:val="berschrift2"/>
       </w:pPr>
-      <w:bookmarkStart w:id="16" w:name="_Toc1929049"/>
+      <w:bookmarkStart w:id="16" w:name="_Toc2435799"/>
       <w:r>
         <w:t xml:space="preserve">3.3 </w:t>
       </w:r>
@@ -5673,15 +5612,13 @@
         <w:t>Sensor</w:t>
       </w:r>
       <w:r>
+        <w:t xml:space="preserve"> befindet sich in einem TO-36 Gehäuse und</w:t>
+      </w:r>
+      <w:r>
         <w:t xml:space="preserve"> </w:t>
       </w:r>
       <w:r>
         <w:t xml:space="preserve">wir über I2C ausgelesen. </w:t>
-      </w:r>
-    </w:p>
-    <w:p>
-      <w:r>
-        <w:t>Der Sensor ist in einem TO-46 Gehäuse verbaut.</w:t>
       </w:r>
     </w:p>
     <w:p/>
@@ -5690,7 +5627,7 @@
       <w:pPr>
         <w:pStyle w:val="berschrift3"/>
       </w:pPr>
-      <w:bookmarkStart w:id="17" w:name="_Toc1929050"/>
+      <w:bookmarkStart w:id="17" w:name="_Toc2435800"/>
       <w:r>
         <w:lastRenderedPageBreak/>
         <w:t xml:space="preserve">3.3.1 </w:t>
@@ -5750,7 +5687,7 @@
       <w:pPr>
         <w:pStyle w:val="berschrift1"/>
       </w:pPr>
-      <w:bookmarkStart w:id="18" w:name="_Toc1929051"/>
+      <w:bookmarkStart w:id="18" w:name="_Toc2435801"/>
       <w:r>
         <w:t xml:space="preserve">4.0 </w:t>
       </w:r>
@@ -5764,7 +5701,7 @@
       <w:pPr>
         <w:pStyle w:val="berschrift2"/>
       </w:pPr>
-      <w:bookmarkStart w:id="19" w:name="_Toc1929052"/>
+      <w:bookmarkStart w:id="19" w:name="_Toc2435802"/>
       <w:r>
         <w:t>4.1</w:t>
       </w:r>
@@ -5789,10 +5726,16 @@
       </w:r>
     </w:p>
     <w:p>
+      <w:pPr>
+        <w:rPr>
+          <w:lang w:val="en-US"/>
+        </w:rPr>
+      </w:pPr>
       <w:hyperlink r:id="rId13" w:history="1">
         <w:r>
           <w:rPr>
             <w:rStyle w:val="Hyperlink"/>
+            <w:lang w:val="en-US"/>
           </w:rPr>
           <w:t>https://atom.io/</w:t>
         </w:r>
@@ -5875,13 +5818,8 @@
       <w:r>
         <w:t xml:space="preserve">Für das Programmieren vom </w:t>
       </w:r>
-      <w:proofErr w:type="spellStart"/>
-      <w:r>
-        <w:t>NodeMCU</w:t>
-      </w:r>
-      <w:proofErr w:type="spellEnd"/>
-      <w:r>
-        <w:t xml:space="preserve"> </w:t>
+      <w:r>
+        <w:t xml:space="preserve">NodeMCU </w:t>
       </w:r>
       <w:r>
         <w:t xml:space="preserve">wird die Erweiterung </w:t>
@@ -5996,44 +5934,44 @@
           </wp:inline>
         </w:drawing>
       </w:r>
-      <w:bookmarkStart w:id="20" w:name="_GoBack"/>
+    </w:p>
+    <w:p>
+      <w:pPr>
+        <w:rPr>
+          <w:lang w:val="en-US"/>
+        </w:rPr>
+      </w:pPr>
+    </w:p>
+    <w:p>
+      <w:pPr>
+        <w:pStyle w:val="berschrift1"/>
+      </w:pPr>
+      <w:bookmarkStart w:id="20" w:name="_Toc2435803"/>
+      <w:r>
+        <w:t xml:space="preserve">5.0 </w:t>
+      </w:r>
+      <w:r>
+        <w:t>Web Development</w:t>
+      </w:r>
       <w:bookmarkEnd w:id="20"/>
     </w:p>
-    <w:p>
-      <w:pPr>
-        <w:rPr>
-          <w:lang w:val="en-US"/>
-        </w:rPr>
-      </w:pPr>
-    </w:p>
-    <w:p>
-      <w:pPr>
-        <w:pStyle w:val="berschrift1"/>
-      </w:pPr>
-      <w:bookmarkStart w:id="21" w:name="_Toc1929053"/>
-      <w:r>
-        <w:t xml:space="preserve">5.0 </w:t>
-      </w:r>
-      <w:r>
-        <w:t>Web Development</w:t>
+    <w:p/>
+    <w:p>
+      <w:pPr>
+        <w:pStyle w:val="berschrift2"/>
+      </w:pPr>
+      <w:bookmarkStart w:id="21" w:name="_Toc2435804"/>
+      <w:r>
+        <w:t xml:space="preserve">5.1 </w:t>
+      </w:r>
+      <w:r>
+        <w:t>API</w:t>
       </w:r>
       <w:bookmarkEnd w:id="21"/>
-    </w:p>
-    <w:p/>
-    <w:p>
-      <w:pPr>
-        <w:pStyle w:val="berschrift2"/>
-      </w:pPr>
-      <w:bookmarkStart w:id="22" w:name="_Toc1929054"/>
-      <w:r>
-        <w:t xml:space="preserve">5.1 </w:t>
-      </w:r>
-      <w:r>
-        <w:t>API</w:t>
-      </w:r>
-      <w:bookmarkEnd w:id="22"/>
-    </w:p>
-    <w:p/>
+      <w:r>
+        <w:br/>
+      </w:r>
+    </w:p>
     <w:p>
       <w:r>
         <w:t xml:space="preserve">Aus Sicherheitsgründen habe ich den genauen Pfad der API zensiert. Später werde ich mir noch eine </w:t>
@@ -6055,13 +5993,8 @@
     </w:p>
     <w:p>
       <w:r>
-        <w:t xml:space="preserve">Die API erlaubt die Kommunikation zwischen der Datenbank und dem </w:t>
-      </w:r>
-      <w:proofErr w:type="spellStart"/>
-      <w:r>
-        <w:t>NodeMCU</w:t>
-      </w:r>
-      <w:proofErr w:type="spellEnd"/>
+        <w:t>Die API erlaubt die Kommunikation zwischen der Datenbank und dem NodeMCU</w:t>
+      </w:r>
       <w:r>
         <w:t xml:space="preserve">. Hierzu dient ein PHP </w:t>
       </w:r>
@@ -6200,10 +6133,17 @@
         <w:t>e Identifizierung des Raumes verwendet. Jedes Gerät kriegt seine eigene Room ID. Falls mehrere Geräte in einem Raum sind werden die so gekennzeichnet.</w:t>
       </w:r>
     </w:p>
-    <w:p/>
-    <w:p>
-      <w:r>
-        <w:t>Im File sieht due Zuweisung so aus:</w:t>
+    <w:p>
+      <w:r>
+        <w:t xml:space="preserve">Im File sieht </w:t>
+      </w:r>
+      <w:proofErr w:type="spellStart"/>
+      <w:r>
+        <w:t>due</w:t>
+      </w:r>
+      <w:proofErr w:type="spellEnd"/>
+      <w:r>
+        <w:t xml:space="preserve"> Zuweisung so aus:</w:t>
       </w:r>
     </w:p>
     <w:p>
@@ -6245,10 +6185,8 @@
         <w:t>=$_REQUEST['r'];</w:t>
       </w:r>
     </w:p>
-    <w:p/>
-    <w:p>
-      <w:r>
-        <w:lastRenderedPageBreak/>
+    <w:p>
+      <w:r>
         <w:t xml:space="preserve">Anschliessend </w:t>
       </w:r>
       <w:proofErr w:type="gramStart"/>
@@ -6427,214 +6365,191 @@
     </w:p>
     <w:p>
       <w:pPr>
-        <w:rPr>
-          <w:lang w:val="en-US"/>
-        </w:rPr>
-      </w:pPr>
-    </w:p>
-    <w:p>
-      <w:pPr>
-        <w:rPr>
-          <w:lang w:val="en-US"/>
-        </w:rPr>
-      </w:pPr>
-    </w:p>
-    <w:p>
-      <w:pPr>
-        <w:rPr>
-          <w:lang w:val="en-US"/>
-        </w:rPr>
-      </w:pPr>
-    </w:p>
-    <w:p>
-      <w:pPr>
-        <w:rPr>
-          <w:lang w:val="en-US"/>
-        </w:rPr>
-      </w:pPr>
-    </w:p>
-    <w:p>
-      <w:pPr>
         <w:pStyle w:val="berschrift3"/>
       </w:pPr>
-      <w:bookmarkStart w:id="23" w:name="_Toc1929055"/>
-      <w:r>
+      <w:bookmarkStart w:id="22" w:name="_Toc2435805"/>
+      <w:r>
+        <w:lastRenderedPageBreak/>
         <w:t xml:space="preserve">5.1.2 </w:t>
       </w:r>
       <w:r>
         <w:t>Anbieter</w:t>
       </w:r>
+      <w:bookmarkEnd w:id="22"/>
+      <w:r>
+        <w:br/>
+      </w:r>
+    </w:p>
+    <w:p>
+      <w:r>
+        <w:t xml:space="preserve">Die API läuft mit dem PHP Scripts auf meinem </w:t>
+      </w:r>
+      <w:r>
+        <w:t>Webspace,</w:t>
+      </w:r>
+      <w:r>
+        <w:t xml:space="preserve"> der bei </w:t>
+      </w:r>
+      <w:proofErr w:type="spellStart"/>
+      <w:r>
+        <w:t>Nitrado</w:t>
+      </w:r>
+      <w:proofErr w:type="spellEnd"/>
+      <w:r>
+        <w:t xml:space="preserve"> gemietet wurde. Diese bieten diverse Grössen </w:t>
+      </w:r>
+      <w:r>
+        <w:t>von Webspaces an. Da sie Externen zugriff auf die Datenbank zulassen waren sie meine Wahl.</w:t>
+      </w:r>
+    </w:p>
+    <w:p/>
+    <w:p>
+      <w:pPr>
+        <w:pStyle w:val="berschrift2"/>
+      </w:pPr>
+      <w:bookmarkStart w:id="23" w:name="_Toc2435806"/>
+      <w:r>
+        <w:t xml:space="preserve">5.2 </w:t>
+      </w:r>
+      <w:r>
+        <w:t>Datenbank</w:t>
+      </w:r>
       <w:bookmarkEnd w:id="23"/>
     </w:p>
     <w:p/>
     <w:p>
-      <w:r>
-        <w:t xml:space="preserve">Die API läuft mit dem PHP Scripts auf meinem </w:t>
-      </w:r>
-      <w:r>
-        <w:t>Webspace,</w:t>
-      </w:r>
-      <w:r>
-        <w:t xml:space="preserve"> der bei </w:t>
+      <w:pPr>
+        <w:pStyle w:val="berschrift3"/>
+      </w:pPr>
+      <w:bookmarkStart w:id="24" w:name="_Toc2435807"/>
+      <w:r>
+        <w:t xml:space="preserve">5.2.1 </w:t>
+      </w:r>
+      <w:r>
+        <w:t>Einführung</w:t>
+      </w:r>
+      <w:bookmarkEnd w:id="24"/>
+      <w:r>
+        <w:br/>
+      </w:r>
+    </w:p>
+    <w:p>
+      <w:r>
+        <w:t xml:space="preserve">Als Datenbank verwende ich MySQL, als </w:t>
+      </w:r>
+      <w:r>
+        <w:t>web interface</w:t>
+      </w:r>
+      <w:r>
+        <w:t xml:space="preserve"> </w:t>
+      </w:r>
+      <w:r>
+        <w:t>PhpMyAdmin</w:t>
+      </w:r>
+      <w:r>
+        <w:t>. Die Datenbank ist dazu da um alle Werte abzuspeichern. Es fallen sehr schnell sehr viele werte an, dadurch ist eine Datenbank die Optimale Lösung für das abspeichern.</w:t>
+      </w:r>
+    </w:p>
+    <w:p/>
+    <w:p>
+      <w:pPr>
+        <w:pStyle w:val="berschrift3"/>
+      </w:pPr>
+      <w:bookmarkStart w:id="25" w:name="_Toc2435808"/>
+      <w:r>
+        <w:t xml:space="preserve">5.2.3 </w:t>
+      </w:r>
+      <w:r>
+        <w:t>Anbieter</w:t>
+      </w:r>
+      <w:bookmarkEnd w:id="25"/>
+      <w:r>
+        <w:br/>
+      </w:r>
+    </w:p>
+    <w:p>
+      <w:r>
+        <w:t xml:space="preserve">Die Datenbank </w:t>
+      </w:r>
+      <w:r>
+        <w:t>läuft</w:t>
+      </w:r>
+      <w:r>
+        <w:t xml:space="preserve"> genau wie der </w:t>
+      </w:r>
+      <w:r>
+        <w:t>Webspace</w:t>
+      </w:r>
+      <w:r>
+        <w:t xml:space="preserve"> bei </w:t>
       </w:r>
       <w:proofErr w:type="spellStart"/>
       <w:r>
-        <w:t>Nitrado</w:t>
+        <w:t>Nitr</w:t>
+      </w:r>
+      <w:r>
+        <w:t>a</w:t>
+      </w:r>
+      <w:r>
+        <w:t>do</w:t>
       </w:r>
       <w:proofErr w:type="spellEnd"/>
       <w:r>
-        <w:t xml:space="preserve"> gemietet wurde. Diese bieten diverse Grössen </w:t>
-      </w:r>
-      <w:r>
-        <w:t>von Webspaces an. Da sie Externen zugriff auf die Datenbank zulassen waren sie meine Wahl.</w:t>
-      </w:r>
+        <w:t>.</w:t>
+      </w:r>
+      <w:r>
+        <w:t xml:space="preserve"> Da die Datenbank externen zugriff erlaubt ist ein sehr langes Passwort </w:t>
+      </w:r>
+      <w:r>
+        <w:t>wichtig</w:t>
+      </w:r>
+      <w:r>
+        <w:t>, ausserdem haben alle Nutzer von aussen nur Lese Recht und kein Schreibrecht.</w:t>
+      </w:r>
+    </w:p>
+    <w:p>
+      <w:pPr>
+        <w:pStyle w:val="berschrift3"/>
+      </w:pPr>
+      <w:bookmarkStart w:id="26" w:name="_Toc2435809"/>
+      <w:r>
+        <w:t xml:space="preserve">5.2.4 </w:t>
+      </w:r>
+      <w:r>
+        <w:t>Struktur</w:t>
+      </w:r>
+      <w:bookmarkEnd w:id="26"/>
     </w:p>
     <w:p/>
-    <w:p/>
-    <w:p/>
-    <w:p>
-      <w:pPr>
-        <w:pStyle w:val="berschrift2"/>
-      </w:pPr>
-      <w:bookmarkStart w:id="24" w:name="_Toc1929056"/>
-      <w:r>
-        <w:t xml:space="preserve">5.2 </w:t>
-      </w:r>
-      <w:r>
-        <w:t>Datenbank</w:t>
-      </w:r>
-      <w:bookmarkEnd w:id="24"/>
-    </w:p>
-    <w:p/>
-    <w:p>
-      <w:pPr>
-        <w:pStyle w:val="berschrift3"/>
-      </w:pPr>
-      <w:bookmarkStart w:id="25" w:name="_Toc1929057"/>
-      <w:r>
-        <w:t xml:space="preserve">5.2.1 </w:t>
-      </w:r>
-      <w:r>
-        <w:t>Einführung</w:t>
-      </w:r>
-      <w:bookmarkEnd w:id="25"/>
-    </w:p>
-    <w:p/>
-    <w:p>
-      <w:r>
-        <w:t xml:space="preserve">Als Datenbank verwende ich MySQL, als </w:t>
-      </w:r>
-      <w:r>
-        <w:t>web interface</w:t>
-      </w:r>
-      <w:r>
+    <w:p>
+      <w:r>
+        <w:t xml:space="preserve">Die Datenbank </w:t>
+      </w:r>
+      <w:r>
+        <w:t>ist wie folgt strukturiert:</w:t>
+      </w:r>
+      <w:r>
+        <w:rPr>
+          <w:noProof/>
+        </w:rPr>
         <w:t xml:space="preserve"> </w:t>
       </w:r>
       <w:r>
-        <w:t>PhpMyAdmin</w:t>
-      </w:r>
-      <w:r>
-        <w:t xml:space="preserve">. Die Datenbank ist dazu </w:t>
-      </w:r>
-      <w:proofErr w:type="gramStart"/>
-      <w:r>
-        <w:t>da</w:t>
-      </w:r>
-      <w:proofErr w:type="gramEnd"/>
-      <w:r>
-        <w:t xml:space="preserve"> um alle Werte abzuspeichern. Es fallen sehr schnell sehr viele werte an, dadurch ist eine Datenbank die Optimale Lösung für das abspeichern.</w:t>
-      </w:r>
-    </w:p>
-    <w:p/>
-    <w:p>
-      <w:pPr>
-        <w:pStyle w:val="berschrift3"/>
-      </w:pPr>
-      <w:bookmarkStart w:id="26" w:name="_Toc1929058"/>
-      <w:r>
-        <w:t xml:space="preserve">5.2.3 </w:t>
-      </w:r>
-      <w:r>
-        <w:t>Anbieter</w:t>
-      </w:r>
-      <w:bookmarkEnd w:id="26"/>
-    </w:p>
-    <w:p/>
-    <w:p>
-      <w:r>
-        <w:t xml:space="preserve">Die Datenbank </w:t>
-      </w:r>
-      <w:r>
-        <w:t>läuft</w:t>
-      </w:r>
-      <w:r>
-        <w:t xml:space="preserve"> genau wie der </w:t>
-      </w:r>
-      <w:r>
-        <w:t>Webspace</w:t>
-      </w:r>
-      <w:r>
-        <w:t xml:space="preserve"> bei </w:t>
-      </w:r>
-      <w:proofErr w:type="spellStart"/>
-      <w:r>
-        <w:t>Nitr</w:t>
-      </w:r>
-      <w:r>
-        <w:t>a</w:t>
-      </w:r>
-      <w:r>
-        <w:t>do</w:t>
-      </w:r>
-      <w:proofErr w:type="spellEnd"/>
-      <w:r>
-        <w:t>.</w:t>
-      </w:r>
-      <w:r>
-        <w:t xml:space="preserve"> Da die Datenbank externen zugriff erlaubt ist ein sehr langes Passwort </w:t>
-      </w:r>
-      <w:r>
-        <w:t>wichtig</w:t>
-      </w:r>
-      <w:r>
-        <w:t>, ausserdem haben alle Nutzer von aussen nur Lese Recht und kein Schreibrecht.</w:t>
-      </w:r>
-    </w:p>
-    <w:p/>
-    <w:p/>
-    <w:p/>
-    <w:p>
-      <w:pPr>
-        <w:pStyle w:val="berschrift3"/>
-      </w:pPr>
-      <w:bookmarkStart w:id="27" w:name="_Toc1929059"/>
-      <w:r>
-        <w:t xml:space="preserve">5.2.4 </w:t>
-      </w:r>
-      <w:r>
-        <w:t>Struktur</w:t>
-      </w:r>
-      <w:bookmarkEnd w:id="27"/>
-    </w:p>
-    <w:p/>
-    <w:p>
-      <w:r>
-        <w:t xml:space="preserve">Die Datenbank </w:t>
-      </w:r>
-      <w:r>
-        <w:t>ist wie folgt strukturiert:</w:t>
-      </w:r>
-    </w:p>
-    <w:p>
-      <w:r>
         <w:rPr>
           <w:noProof/>
         </w:rPr>
-        <w:lastRenderedPageBreak/>
         <w:drawing>
-          <wp:inline distT="0" distB="0" distL="0" distR="0" wp14:anchorId="2D69774B" wp14:editId="44C9B1AE">
+          <wp:anchor distT="0" distB="0" distL="114300" distR="114300" simplePos="0" relativeHeight="251660288" behindDoc="0" locked="0" layoutInCell="1" allowOverlap="1" wp14:anchorId="6BD5838D" wp14:editId="37EC056B">
+            <wp:simplePos x="0" y="0"/>
+            <wp:positionH relativeFrom="column">
+              <wp:posOffset>635</wp:posOffset>
+            </wp:positionH>
+            <wp:positionV relativeFrom="paragraph">
+              <wp:posOffset>184150</wp:posOffset>
+            </wp:positionV>
             <wp:extent cx="5760720" cy="4113530"/>
             <wp:effectExtent l="0" t="0" r="0" b="1270"/>
+            <wp:wrapSquare wrapText="bothSides"/>
             <wp:docPr id="3" name="Grafik 3"/>
             <wp:cNvGraphicFramePr>
               <a:graphicFrameLocks xmlns:a="http://schemas.openxmlformats.org/drawingml/2006/main" noChangeAspect="1"/>
@@ -6647,7 +6562,13 @@
                     <pic:cNvPicPr/>
                   </pic:nvPicPr>
                   <pic:blipFill>
-                    <a:blip r:embed="rId16"/>
+                    <a:blip r:embed="rId16" cstate="print">
+                      <a:extLst>
+                        <a:ext uri="{28A0092B-C50C-407E-A947-70E740481C1C}">
+                          <a14:useLocalDpi xmlns:a14="http://schemas.microsoft.com/office/drawing/2010/main" val="0"/>
+                        </a:ext>
+                      </a:extLst>
+                    </a:blip>
                     <a:stretch>
                       <a:fillRect/>
                     </a:stretch>
@@ -6664,80 +6585,81 @@
                 </pic:pic>
               </a:graphicData>
             </a:graphic>
-          </wp:inline>
+          </wp:anchor>
         </w:drawing>
       </w:r>
     </w:p>
+    <w:p>
+      <w:pPr>
+        <w:pStyle w:val="berschrift2"/>
+      </w:pPr>
+      <w:bookmarkStart w:id="27" w:name="_Toc2435810"/>
+      <w:r>
+        <w:lastRenderedPageBreak/>
+        <w:t xml:space="preserve">5.3 </w:t>
+      </w:r>
+      <w:r>
+        <w:t>Grafana</w:t>
+      </w:r>
+      <w:bookmarkEnd w:id="27"/>
+    </w:p>
     <w:p/>
     <w:p>
       <w:pPr>
-        <w:pStyle w:val="berschrift2"/>
-      </w:pPr>
-      <w:bookmarkStart w:id="28" w:name="_Toc1929060"/>
-      <w:r>
-        <w:t xml:space="preserve">5.3 </w:t>
-      </w:r>
-      <w:r>
-        <w:t>Grafana</w:t>
+        <w:pStyle w:val="berschrift3"/>
+      </w:pPr>
+      <w:bookmarkStart w:id="28" w:name="_Toc2435811"/>
+      <w:r>
+        <w:t xml:space="preserve">5.3.1 </w:t>
+      </w:r>
+      <w:r>
+        <w:t>Einführung</w:t>
       </w:r>
       <w:bookmarkEnd w:id="28"/>
+      <w:r>
+        <w:br/>
+      </w:r>
+    </w:p>
+    <w:p>
+      <w:r>
+        <w:t>Grafana ist ein Open source Monitoring und</w:t>
+      </w:r>
+      <w:r>
+        <w:t xml:space="preserve"> Analyse System. Es </w:t>
+      </w:r>
+      <w:r>
+        <w:t>bietet</w:t>
+      </w:r>
+      <w:r>
+        <w:t xml:space="preserve"> diverse Darstellungsmöglichkeiten </w:t>
+      </w:r>
+      <w:r>
+        <w:t xml:space="preserve">an. Ausserdem kann man die Daten von diversen Datenquellen auslesen und verarbeiten. In meinem </w:t>
+      </w:r>
+      <w:r>
+        <w:t>Fall</w:t>
+      </w:r>
+      <w:r>
+        <w:t xml:space="preserve"> geschieht das alles über MY SQL.</w:t>
+      </w:r>
+      <w:r>
+        <w:t xml:space="preserve"> </w:t>
+      </w:r>
     </w:p>
     <w:p/>
-    <w:p/>
     <w:p>
       <w:pPr>
         <w:pStyle w:val="berschrift3"/>
       </w:pPr>
-      <w:bookmarkStart w:id="29" w:name="_Toc1929061"/>
-      <w:r>
-        <w:t xml:space="preserve">5.3.1 </w:t>
-      </w:r>
-      <w:r>
-        <w:t>Einführung</w:t>
+      <w:bookmarkStart w:id="29" w:name="_Toc2435812"/>
+      <w:r>
+        <w:t>5.3.2 Anbieter</w:t>
       </w:r>
       <w:bookmarkEnd w:id="29"/>
-    </w:p>
-    <w:p/>
-    <w:p>
-      <w:r>
-        <w:t>Grafana ist ein Open source Monitoring und</w:t>
-      </w:r>
-      <w:r>
-        <w:t xml:space="preserve"> Analyse System. Es </w:t>
-      </w:r>
-      <w:r>
-        <w:t>bietet</w:t>
-      </w:r>
-      <w:r>
-        <w:t xml:space="preserve"> diverse Darstellungsmöglichkeiten </w:t>
-      </w:r>
-      <w:r>
-        <w:t xml:space="preserve">an. Ausserdem kann man die Daten von diversen Datenquellen auslesen und verarbeiten. In meinem </w:t>
-      </w:r>
-      <w:r>
-        <w:t>Fall</w:t>
-      </w:r>
-      <w:r>
-        <w:t xml:space="preserve"> geschieht das alles über MY SQL.</w:t>
-      </w:r>
-      <w:r>
-        <w:t xml:space="preserve"> </w:t>
-      </w:r>
-    </w:p>
-    <w:p/>
-    <w:p>
-      <w:pPr>
-        <w:pStyle w:val="berschrift3"/>
-      </w:pPr>
-      <w:bookmarkStart w:id="30" w:name="_Toc1929062"/>
-      <w:proofErr w:type="gramStart"/>
-      <w:r>
-        <w:t>5.3.2  Anbieter</w:t>
-      </w:r>
-      <w:bookmarkEnd w:id="30"/>
-      <w:proofErr w:type="gramEnd"/>
-    </w:p>
-    <w:p/>
+      <w:r>
+        <w:br/>
+      </w:r>
+    </w:p>
     <w:p>
       <w:r>
         <w:t xml:space="preserve">Grafana wird auf einem VPS gehostet bei </w:t>
@@ -6793,13 +6715,11 @@
       </w:r>
     </w:p>
     <w:p/>
-    <w:p/>
-    <w:p/>
     <w:p>
       <w:pPr>
         <w:pStyle w:val="berschrift3"/>
       </w:pPr>
-      <w:bookmarkStart w:id="31" w:name="_Toc1929063"/>
+      <w:bookmarkStart w:id="30" w:name="_Toc2435813"/>
       <w:r>
         <w:t>5.3.</w:t>
       </w:r>
@@ -6812,7 +6732,7 @@
       <w:r>
         <w:t>Dashboard</w:t>
       </w:r>
-      <w:bookmarkEnd w:id="31"/>
+      <w:bookmarkEnd w:id="30"/>
     </w:p>
     <w:p/>
     <w:p>
@@ -6905,6 +6825,7 @@
     </w:p>
     <w:p>
       <w:r>
+        <w:lastRenderedPageBreak/>
         <w:t xml:space="preserve">Im Feuchtigkeit Graph kann sehr gut erkannt werden, wann ich geduscht habe. </w:t>
       </w:r>
     </w:p>
@@ -6927,245 +6848,345 @@
         <w:t>Das Dashboard ist unter dash.loxeras.com verfügbar.</w:t>
       </w:r>
     </w:p>
+    <w:p>
+      <w:pPr>
+        <w:pStyle w:val="berschrift1"/>
+      </w:pPr>
+      <w:bookmarkStart w:id="31" w:name="_Toc2435814"/>
+      <w:r>
+        <w:t>6.0 Arduino/</w:t>
+      </w:r>
+      <w:proofErr w:type="spellStart"/>
+      <w:r>
+        <w:t>Node</w:t>
+      </w:r>
+      <w:proofErr w:type="spellEnd"/>
+      <w:r>
+        <w:t xml:space="preserve"> MCU Code</w:t>
+      </w:r>
+      <w:bookmarkEnd w:id="31"/>
+    </w:p>
     <w:p/>
+    <w:p>
+      <w:pPr>
+        <w:pStyle w:val="berschrift2"/>
+      </w:pPr>
+      <w:bookmarkStart w:id="32" w:name="_Toc2435815"/>
+      <w:r>
+        <w:t>6.</w:t>
+      </w:r>
+      <w:r>
+        <w:t>1</w:t>
+      </w:r>
+      <w:r>
+        <w:t xml:space="preserve"> Funktionen</w:t>
+      </w:r>
+      <w:bookmarkEnd w:id="32"/>
+    </w:p>
     <w:p/>
+    <w:p>
+      <w:pPr>
+        <w:pStyle w:val="berschrift3"/>
+      </w:pPr>
+      <w:bookmarkStart w:id="33" w:name="_Toc2435816"/>
+      <w:r>
+        <w:t>6.</w:t>
+      </w:r>
+      <w:r>
+        <w:t>1</w:t>
+      </w:r>
+      <w:r>
+        <w:t xml:space="preserve">.1 </w:t>
+      </w:r>
+      <w:proofErr w:type="spellStart"/>
+      <w:r>
+        <w:t>void</w:t>
+      </w:r>
+      <w:proofErr w:type="spellEnd"/>
+      <w:r>
+        <w:t xml:space="preserve"> </w:t>
+      </w:r>
+      <w:proofErr w:type="spellStart"/>
+      <w:r>
+        <w:t>readData</w:t>
+      </w:r>
+      <w:proofErr w:type="spellEnd"/>
+      <w:r>
+        <w:t>(</w:t>
+      </w:r>
+      <w:proofErr w:type="spellStart"/>
+      <w:r>
+        <w:t>void</w:t>
+      </w:r>
+      <w:proofErr w:type="spellEnd"/>
+      <w:r>
+        <w:t>)</w:t>
+      </w:r>
+      <w:bookmarkEnd w:id="33"/>
+    </w:p>
     <w:p/>
+    <w:p>
+      <w:r>
+        <w:t xml:space="preserve">Diese Funktion liest die Daten von </w:t>
+      </w:r>
+      <w:r>
+        <w:t>Feuchtigkeit</w:t>
+      </w:r>
+      <w:r>
+        <w:t xml:space="preserve"> und Temperatursensor aus. Es werden 4 Bytes von Sensor angefragt, falls der NodeMCU eine Antwort bekommt, werden die daten </w:t>
+      </w:r>
+      <w:r>
+        <w:t>verarbeitet</w:t>
+      </w:r>
+      <w:r>
+        <w:t>.</w:t>
+      </w:r>
+    </w:p>
+    <w:p>
+      <w:r>
+        <w:t>Die ersten</w:t>
+      </w:r>
+      <w:r>
+        <w:t xml:space="preserve"> 2 Bytes gehören zur Feuchtigkeit die letzten zwei zur Temperatur.</w:t>
+      </w:r>
+    </w:p>
     <w:p/>
     <w:p>
       <w:pPr>
-        <w:pStyle w:val="berschrift1"/>
-      </w:pPr>
-      <w:bookmarkStart w:id="32" w:name="_Toc1929064"/>
-      <w:r>
-        <w:t>6.0 Arduino/</w:t>
+        <w:pStyle w:val="berschrift3"/>
+      </w:pPr>
+      <w:bookmarkStart w:id="34" w:name="_Toc2435817"/>
+      <w:r>
+        <w:t>6.</w:t>
+      </w:r>
+      <w:r>
+        <w:t>1</w:t>
+      </w:r>
+      <w:r>
+        <w:t xml:space="preserve">.2 </w:t>
       </w:r>
       <w:proofErr w:type="spellStart"/>
       <w:r>
-        <w:t>Node</w:t>
-      </w:r>
+        <w:t>writeDatabase</w:t>
+      </w:r>
+      <w:bookmarkEnd w:id="34"/>
       <w:proofErr w:type="spellEnd"/>
-      <w:r>
-        <w:t xml:space="preserve"> MCU Code</w:t>
-      </w:r>
-      <w:bookmarkEnd w:id="32"/>
     </w:p>
     <w:p/>
     <w:p>
+      <w:r>
+        <w:t xml:space="preserve">Hier </w:t>
+      </w:r>
+      <w:r>
+        <w:t>werden</w:t>
+      </w:r>
+      <w:r>
+        <w:t xml:space="preserve"> die Temperatur und die Feuchtigkeit indirekt der Datenbank übergeben. Das ganze </w:t>
+      </w:r>
+      <w:proofErr w:type="spellStart"/>
+      <w:r>
+        <w:t>pasiert</w:t>
+      </w:r>
+      <w:proofErr w:type="spellEnd"/>
+      <w:r>
+        <w:t xml:space="preserve"> über die API die im punkt 5.1 Beschrieben wird.</w:t>
+      </w:r>
+    </w:p>
+    <w:p>
+      <w:r>
+        <w:t xml:space="preserve">Für die Kommunikation wird die Verbindung mit dem Internet hergestellt. </w:t>
+      </w:r>
+      <w:r>
+        <w:t>Danach</w:t>
+      </w:r>
+      <w:r>
+        <w:t xml:space="preserve"> </w:t>
+      </w:r>
+      <w:proofErr w:type="spellStart"/>
+      <w:r>
+        <w:t>w</w:t>
+      </w:r>
+      <w:r>
+        <w:t>r</w:t>
+      </w:r>
+      <w:r>
+        <w:t>rden</w:t>
+      </w:r>
+      <w:proofErr w:type="spellEnd"/>
+      <w:r>
+        <w:t xml:space="preserve"> die Parameter per GET an das File ü</w:t>
+      </w:r>
+      <w:r>
+        <w:t xml:space="preserve">bergeben. </w:t>
+      </w:r>
+      <w:r>
+        <w:t xml:space="preserve">Zur </w:t>
+      </w:r>
+      <w:r>
+        <w:t>Veranschaulichung</w:t>
+      </w:r>
+      <w:r>
+        <w:t xml:space="preserve"> habe ich hier ein Beispiel.</w:t>
+      </w:r>
+    </w:p>
+    <w:p/>
+    <w:p>
+      <w:r>
+        <w:t>loxeras.com/</w:t>
+      </w:r>
+      <w:r>
+        <w:t>xxx</w:t>
+      </w:r>
+      <w:r>
+        <w:t>/</w:t>
+      </w:r>
+      <w:proofErr w:type="spellStart"/>
+      <w:r>
+        <w:t>insert.php?r</w:t>
+      </w:r>
+      <w:proofErr w:type="spellEnd"/>
+      <w:r>
+        <w:t>=</w:t>
+      </w:r>
+      <w:r>
+        <w:t>99</w:t>
+      </w:r>
+      <w:r>
+        <w:t>&amp;h=</w:t>
+      </w:r>
+      <w:r>
+        <w:t>16.9</w:t>
+      </w:r>
+      <w:r>
+        <w:t>&amp;t=+</w:t>
+      </w:r>
+      <w:r>
+        <w:t>25.67</w:t>
+      </w:r>
+    </w:p>
+    <w:p/>
+    <w:p>
+      <w:r>
+        <w:t>Es wird die Raum ID, die Feuchtigkeit und die Temperatur übergeben.</w:t>
+      </w:r>
+    </w:p>
+    <w:p/>
+    <w:p>
       <w:pPr>
         <w:pStyle w:val="berschrift2"/>
       </w:pPr>
-      <w:bookmarkStart w:id="33" w:name="_Toc1929065"/>
-      <w:r>
-        <w:t>6.1 Struktogramm</w:t>
-      </w:r>
-      <w:bookmarkEnd w:id="33"/>
+      <w:bookmarkStart w:id="35" w:name="_Toc2435818"/>
+      <w:r>
+        <w:t>6.2 Stromverbrauch</w:t>
+      </w:r>
+      <w:bookmarkEnd w:id="35"/>
     </w:p>
     <w:p/>
     <w:p>
-      <w:pPr>
-        <w:pStyle w:val="berschrift2"/>
-      </w:pPr>
-      <w:bookmarkStart w:id="34" w:name="_Toc1929066"/>
-      <w:r>
+      <w:r>
+        <w:t>Da man normalerweise mehrere Geräte pro Wohnung hat, die andauernd am Strom sind sollte der Stromverbrauch möglichst gering sein. Am meisten Strom verbraucht das WLAN Modul. Beim Senden von daten benötigt es ungefähr 150mA. Als Lösung gibt es 3 verschiedene Varianten von «Sleep Modes»</w:t>
+      </w:r>
+    </w:p>
+    <w:p>
+      <w:r>
+        <w:rPr>
+          <w:noProof/>
+        </w:rPr>
         <w:lastRenderedPageBreak/>
-        <w:t>6.2 Funktionen</w:t>
-      </w:r>
-      <w:bookmarkEnd w:id="34"/>
-    </w:p>
-    <w:p/>
-    <w:p>
-      <w:pPr>
-        <w:pStyle w:val="berschrift3"/>
-      </w:pPr>
-      <w:bookmarkStart w:id="35" w:name="_Toc1929067"/>
-      <w:r>
-        <w:t xml:space="preserve">6.2.1 </w:t>
+        <w:drawing>
+          <wp:inline distT="0" distB="0" distL="0" distR="0" wp14:anchorId="66BD5198" wp14:editId="5F7969EB">
+            <wp:extent cx="5760720" cy="2713905"/>
+            <wp:effectExtent l="0" t="0" r="0" b="0"/>
+            <wp:docPr id="10" name="Grafik 10" descr="esp8266_sleep_options.png"/>
+            <wp:cNvGraphicFramePr>
+              <a:graphicFrameLocks xmlns:a="http://schemas.openxmlformats.org/drawingml/2006/main" noChangeAspect="1"/>
+            </wp:cNvGraphicFramePr>
+            <a:graphic xmlns:a="http://schemas.openxmlformats.org/drawingml/2006/main">
+              <a:graphicData uri="http://schemas.openxmlformats.org/drawingml/2006/picture">
+                <pic:pic xmlns:pic="http://schemas.openxmlformats.org/drawingml/2006/picture">
+                  <pic:nvPicPr>
+                    <pic:cNvPr id="0" name="Picture 1" descr="esp8266_sleep_options.png"/>
+                    <pic:cNvPicPr>
+                      <a:picLocks noChangeAspect="1" noChangeArrowheads="1"/>
+                    </pic:cNvPicPr>
+                  </pic:nvPicPr>
+                  <pic:blipFill>
+                    <a:blip r:embed="rId18">
+                      <a:extLst>
+                        <a:ext uri="{28A0092B-C50C-407E-A947-70E740481C1C}">
+                          <a14:useLocalDpi xmlns:a14="http://schemas.microsoft.com/office/drawing/2010/main" val="0"/>
+                        </a:ext>
+                      </a:extLst>
+                    </a:blip>
+                    <a:srcRect/>
+                    <a:stretch>
+                      <a:fillRect/>
+                    </a:stretch>
+                  </pic:blipFill>
+                  <pic:spPr bwMode="auto">
+                    <a:xfrm>
+                      <a:off x="0" y="0"/>
+                      <a:ext cx="5760720" cy="2713905"/>
+                    </a:xfrm>
+                    <a:prstGeom prst="rect">
+                      <a:avLst/>
+                    </a:prstGeom>
+                    <a:noFill/>
+                    <a:ln>
+                      <a:noFill/>
+                    </a:ln>
+                  </pic:spPr>
+                </pic:pic>
+              </a:graphicData>
+            </a:graphic>
+          </wp:inline>
+        </w:drawing>
+      </w:r>
+    </w:p>
+    <w:p>
+      <w:r>
+        <w:t>In meinem Projekt soll das Gerät nur aktiv sein, wenn auch gemessen bzw. gesendet werden soll.</w:t>
+      </w:r>
+    </w:p>
+    <w:p>
+      <w:r>
+        <w:t>Aus diesem Grund habe ich mich für den Deep-</w:t>
+      </w:r>
+      <w:r>
+        <w:t>Sleep</w:t>
+      </w:r>
+      <w:r>
+        <w:t xml:space="preserve"> Mode entschieden. Sobald man den NodeMCU in den Deep-</w:t>
+      </w:r>
+      <w:r>
+        <w:t>Sleep</w:t>
+      </w:r>
+      <w:r>
+        <w:t xml:space="preserve"> Mode sendet ist nur noch der RTC (Real time </w:t>
+      </w:r>
+      <w:r>
+        <w:t>Clock</w:t>
+      </w:r>
+      <w:r>
+        <w:t xml:space="preserve">) aktiv. Sobald die eingestellte zeit vergangen ist wird das Modul </w:t>
       </w:r>
       <w:proofErr w:type="spellStart"/>
       <w:r>
-        <w:t>void</w:t>
+        <w:t>resetted</w:t>
       </w:r>
       <w:proofErr w:type="spellEnd"/>
       <w:r>
-        <w:t xml:space="preserve"> </w:t>
-      </w:r>
-      <w:proofErr w:type="spellStart"/>
-      <w:r>
-        <w:t>readData</w:t>
-      </w:r>
-      <w:proofErr w:type="spellEnd"/>
-      <w:r>
-        <w:t>(</w:t>
-      </w:r>
-      <w:proofErr w:type="spellStart"/>
-      <w:r>
-        <w:t>void</w:t>
-      </w:r>
-      <w:proofErr w:type="spellEnd"/>
-      <w:r>
-        <w:t>)</w:t>
-      </w:r>
-      <w:bookmarkEnd w:id="35"/>
-    </w:p>
-    <w:p/>
-    <w:p>
-      <w:r>
-        <w:t xml:space="preserve">Diese Funktion liest die Daten von </w:t>
-      </w:r>
-      <w:r>
-        <w:t>Feuchtigkeit</w:t>
-      </w:r>
-      <w:r>
-        <w:t xml:space="preserve"> und Temperatursensor aus. Es werden 4 Bytes von Sensor angefragt, falls der </w:t>
-      </w:r>
-      <w:proofErr w:type="spellStart"/>
-      <w:r>
-        <w:t>NodeMCU</w:t>
-      </w:r>
-      <w:proofErr w:type="spellEnd"/>
-      <w:r>
-        <w:t xml:space="preserve"> eine Antwort bekommt, werden die daten </w:t>
-      </w:r>
-      <w:r>
-        <w:t>verarbeitet</w:t>
-      </w:r>
-      <w:r>
-        <w:t>.</w:t>
-      </w:r>
-    </w:p>
-    <w:p>
-      <w:r>
-        <w:t>Die ersten</w:t>
-      </w:r>
-      <w:r>
-        <w:t xml:space="preserve"> 2 Bytes gehören zur Feuchtigkeit die letzten zwei zur Temperatur.</w:t>
-      </w:r>
-    </w:p>
-    <w:p/>
-    <w:p/>
-    <w:p>
-      <w:pPr>
-        <w:pStyle w:val="berschrift3"/>
-      </w:pPr>
-      <w:bookmarkStart w:id="36" w:name="_Toc1929068"/>
-      <w:r>
-        <w:t xml:space="preserve">6.2.2 </w:t>
-      </w:r>
-      <w:proofErr w:type="spellStart"/>
-      <w:r>
-        <w:t>writeDatabase</w:t>
-      </w:r>
+        <w:t xml:space="preserve"> und das Programm beginnt von vorne.</w:t>
+      </w:r>
+    </w:p>
+    <w:p>
+      <w:r>
+        <w:t>Im Deep-Sleep Mode braucht der NodeMCU ungefähr 20uA. Das ergibt einen Verbrauch von ungefähr 0.876 Watt pro Jahr. Natürlich wenn das Modul die ganze Zeit im Deep-Sleep Mode ist.</w:t>
+      </w:r>
+    </w:p>
+    <w:p>
+      <w:bookmarkStart w:id="36" w:name="_GoBack"/>
       <w:bookmarkEnd w:id="36"/>
-      <w:proofErr w:type="spellEnd"/>
-    </w:p>
-    <w:p/>
-    <w:p>
-      <w:r>
-        <w:t xml:space="preserve">Hier </w:t>
-      </w:r>
-      <w:r>
-        <w:t>werden</w:t>
-      </w:r>
-      <w:r>
-        <w:t xml:space="preserve"> die Temperatur und die Feuchtigkeit indirekt der Datenbank übergeben. Das ganze </w:t>
-      </w:r>
-      <w:proofErr w:type="spellStart"/>
-      <w:r>
-        <w:t>pasiert</w:t>
-      </w:r>
-      <w:proofErr w:type="spellEnd"/>
-      <w:r>
-        <w:t xml:space="preserve"> über die API die im punkt 5.1 Beschrieben wird.</w:t>
-      </w:r>
-    </w:p>
-    <w:p>
-      <w:r>
-        <w:t xml:space="preserve">Für die Kommunikation wird die Verbindung mit dem Internet hergestellt. </w:t>
-      </w:r>
-      <w:r>
-        <w:t>Danach</w:t>
-      </w:r>
-      <w:r>
-        <w:t xml:space="preserve"> </w:t>
-      </w:r>
-      <w:proofErr w:type="spellStart"/>
-      <w:r>
-        <w:t>w</w:t>
-      </w:r>
-      <w:r>
-        <w:t>r</w:t>
-      </w:r>
-      <w:r>
-        <w:t>rden</w:t>
-      </w:r>
-      <w:proofErr w:type="spellEnd"/>
-      <w:r>
-        <w:t xml:space="preserve"> die Parameter per GET an das File ü</w:t>
-      </w:r>
-      <w:r>
-        <w:t xml:space="preserve">bergeben. </w:t>
-      </w:r>
-      <w:r>
-        <w:t xml:space="preserve">Zur </w:t>
-      </w:r>
-      <w:r>
-        <w:t>Veranschaulichung</w:t>
-      </w:r>
-      <w:r>
-        <w:t xml:space="preserve"> habe ich hier ein Beispiel.</w:t>
-      </w:r>
-    </w:p>
-    <w:p/>
-    <w:p>
-      <w:r>
-        <w:t>loxeras.com/</w:t>
-      </w:r>
-      <w:r>
-        <w:t>xxx</w:t>
-      </w:r>
-      <w:r>
-        <w:t>/</w:t>
-      </w:r>
-      <w:proofErr w:type="spellStart"/>
-      <w:r>
-        <w:t>insert.php?r</w:t>
-      </w:r>
-      <w:proofErr w:type="spellEnd"/>
-      <w:r>
-        <w:t>=</w:t>
-      </w:r>
-      <w:r>
-        <w:t>99</w:t>
-      </w:r>
-      <w:r>
-        <w:t>&amp;h=</w:t>
-      </w:r>
-      <w:r>
-        <w:t>16.9</w:t>
-      </w:r>
-      <w:r>
-        <w:t>&amp;t=+</w:t>
-      </w:r>
-      <w:r>
-        <w:t>25.67</w:t>
-      </w:r>
-    </w:p>
-    <w:p/>
-    <w:p>
-      <w:r>
-        <w:t>Es wird die Raum ID, die Feuchtigkeit und die Temperatur übergeben.</w:t>
-      </w:r>
-    </w:p>
-    <w:p/>
-    <w:p/>
-    <w:p/>
-    <w:p>
-      <w:r>
-        <w:br/>
-      </w:r>
-      <w:r>
-        <w:br/>
-      </w:r>
     </w:p>
     <w:sectPr>
       <w:pgSz w:w="11906" w:h="16838"/>
@@ -8874,7 +8895,7 @@
 </file>
 
 <file path=customXml/itemProps1.xml><?xml version="1.0" encoding="utf-8"?>
-<ds:datastoreItem xmlns:ds="http://schemas.openxmlformats.org/officeDocument/2006/customXml" ds:itemID="{9DB58DEE-944D-4BE4-85B3-8C65BC010730}">
+<ds:datastoreItem xmlns:ds="http://schemas.openxmlformats.org/officeDocument/2006/customXml" ds:itemID="{62CCB4D9-1F24-4A4C-9AB1-9DC14126EE86}">
   <ds:schemaRefs>
     <ds:schemaRef ds:uri="http://schemas.openxmlformats.org/officeDocument/2006/bibliography"/>
   </ds:schemaRefs>

</xml_diff>